<commit_message>
Model screenshot results, slider excel file, model with sliders
</commit_message>
<xml_diff>
--- a/analysis/Model results.docx
+++ b/analysis/Model results.docx
@@ -444,8 +444,6 @@
           </wp:inline>
         </w:drawing>
       </w:r>
-      <w:bookmarkStart w:id="0" w:name="_GoBack"/>
-      <w:bookmarkEnd w:id="0"/>
       <w:r>
         <w:br w:type="page"/>
       </w:r>
@@ -493,6 +491,308 @@
           </wp:inline>
         </w:drawing>
       </w:r>
+    </w:p>
+    <w:p>
+      <w:r>
+        <w:t xml:space="preserve">De </w:t>
+      </w:r>
+      <w:proofErr w:type="spellStart"/>
+      <w:r>
+        <w:t>waarde</w:t>
+      </w:r>
+      <w:proofErr w:type="spellEnd"/>
+      <w:r>
+        <w:t xml:space="preserve"> van de IT / Finance cities </w:t>
+      </w:r>
+      <w:proofErr w:type="spellStart"/>
+      <w:r>
+        <w:t>wordt</w:t>
+      </w:r>
+      <w:proofErr w:type="spellEnd"/>
+      <w:r>
+        <w:t xml:space="preserve"> nu </w:t>
+      </w:r>
+      <w:proofErr w:type="spellStart"/>
+      <w:r>
+        <w:t>afgekapt</w:t>
+      </w:r>
+      <w:proofErr w:type="spellEnd"/>
+      <w:r>
+        <w:t xml:space="preserve"> op 0.6 in </w:t>
+      </w:r>
+      <w:proofErr w:type="spellStart"/>
+      <w:r>
+        <w:t>plaats</w:t>
+      </w:r>
+      <w:proofErr w:type="spellEnd"/>
+      <w:r>
+        <w:t xml:space="preserve"> van 1 </w:t>
+      </w:r>
+      <w:proofErr w:type="gramStart"/>
+      <w:r>
+        <w:t>om</w:t>
+      </w:r>
+      <w:proofErr w:type="gramEnd"/>
+      <w:r>
+        <w:t xml:space="preserve"> de </w:t>
+      </w:r>
+      <w:proofErr w:type="spellStart"/>
+      <w:r>
+        <w:t>exponentiële</w:t>
+      </w:r>
+      <w:proofErr w:type="spellEnd"/>
+      <w:r>
+        <w:t xml:space="preserve"> </w:t>
+      </w:r>
+      <w:proofErr w:type="spellStart"/>
+      <w:r>
+        <w:t>groei</w:t>
+      </w:r>
+      <w:proofErr w:type="spellEnd"/>
+      <w:r>
+        <w:t xml:space="preserve"> </w:t>
+      </w:r>
+      <w:proofErr w:type="spellStart"/>
+      <w:r>
+        <w:t>tegen</w:t>
+      </w:r>
+      <w:proofErr w:type="spellEnd"/>
+      <w:r>
+        <w:t xml:space="preserve"> </w:t>
+      </w:r>
+      <w:proofErr w:type="spellStart"/>
+      <w:r>
+        <w:t>te</w:t>
+      </w:r>
+      <w:proofErr w:type="spellEnd"/>
+      <w:r>
+        <w:t xml:space="preserve"> </w:t>
+      </w:r>
+      <w:proofErr w:type="spellStart"/>
+      <w:r>
+        <w:t>gaan</w:t>
+      </w:r>
+      <w:proofErr w:type="spellEnd"/>
+      <w:r>
+        <w:t>.</w:t>
+      </w:r>
+    </w:p>
+    <w:p>
+      <w:r>
+        <w:rPr>
+          <w:noProof/>
+          <w:lang w:val="en-US"/>
+        </w:rPr>
+        <w:drawing>
+          <wp:inline distT="0" distB="0" distL="0" distR="0" wp14:anchorId="3CF30BE1" wp14:editId="2D2BE31A">
+            <wp:extent cx="5943600" cy="3343275"/>
+            <wp:effectExtent l="0" t="0" r="0" b="9525"/>
+            <wp:docPr id="8" name="Picture 8"/>
+            <wp:cNvGraphicFramePr>
+              <a:graphicFrameLocks xmlns:a="http://schemas.openxmlformats.org/drawingml/2006/main" noChangeAspect="1"/>
+            </wp:cNvGraphicFramePr>
+            <a:graphic xmlns:a="http://schemas.openxmlformats.org/drawingml/2006/main">
+              <a:graphicData uri="http://schemas.openxmlformats.org/drawingml/2006/picture">
+                <pic:pic xmlns:pic="http://schemas.openxmlformats.org/drawingml/2006/picture">
+                  <pic:nvPicPr>
+                    <pic:cNvPr id="0" name=""/>
+                    <pic:cNvPicPr/>
+                  </pic:nvPicPr>
+                  <pic:blipFill>
+                    <a:blip r:embed="rId12"/>
+                    <a:stretch>
+                      <a:fillRect/>
+                    </a:stretch>
+                  </pic:blipFill>
+                  <pic:spPr>
+                    <a:xfrm>
+                      <a:off x="0" y="0"/>
+                      <a:ext cx="5943600" cy="3343275"/>
+                    </a:xfrm>
+                    <a:prstGeom prst="rect">
+                      <a:avLst/>
+                    </a:prstGeom>
+                  </pic:spPr>
+                </pic:pic>
+              </a:graphicData>
+            </a:graphic>
+          </wp:inline>
+        </w:drawing>
+      </w:r>
+    </w:p>
+    <w:p>
+      <w:r>
+        <w:rPr>
+          <w:noProof/>
+          <w:lang w:val="en-US"/>
+        </w:rPr>
+        <w:lastRenderedPageBreak/>
+        <w:drawing>
+          <wp:inline distT="0" distB="0" distL="0" distR="0" wp14:anchorId="01B8EA70" wp14:editId="686A57BB">
+            <wp:extent cx="5943600" cy="3343275"/>
+            <wp:effectExtent l="0" t="0" r="0" b="9525"/>
+            <wp:docPr id="9" name="Picture 9"/>
+            <wp:cNvGraphicFramePr>
+              <a:graphicFrameLocks xmlns:a="http://schemas.openxmlformats.org/drawingml/2006/main" noChangeAspect="1"/>
+            </wp:cNvGraphicFramePr>
+            <a:graphic xmlns:a="http://schemas.openxmlformats.org/drawingml/2006/main">
+              <a:graphicData uri="http://schemas.openxmlformats.org/drawingml/2006/picture">
+                <pic:pic xmlns:pic="http://schemas.openxmlformats.org/drawingml/2006/picture">
+                  <pic:nvPicPr>
+                    <pic:cNvPr id="0" name=""/>
+                    <pic:cNvPicPr/>
+                  </pic:nvPicPr>
+                  <pic:blipFill>
+                    <a:blip r:embed="rId13"/>
+                    <a:stretch>
+                      <a:fillRect/>
+                    </a:stretch>
+                  </pic:blipFill>
+                  <pic:spPr>
+                    <a:xfrm>
+                      <a:off x="0" y="0"/>
+                      <a:ext cx="5943600" cy="3343275"/>
+                    </a:xfrm>
+                    <a:prstGeom prst="rect">
+                      <a:avLst/>
+                    </a:prstGeom>
+                  </pic:spPr>
+                </pic:pic>
+              </a:graphicData>
+            </a:graphic>
+          </wp:inline>
+        </w:drawing>
+      </w:r>
+    </w:p>
+    <w:p>
+      <w:proofErr w:type="spellStart"/>
+      <w:r>
+        <w:t>Heb</w:t>
+      </w:r>
+      <w:proofErr w:type="spellEnd"/>
+      <w:r>
+        <w:t xml:space="preserve"> de </w:t>
+      </w:r>
+      <w:proofErr w:type="spellStart"/>
+      <w:r>
+        <w:t>waarde</w:t>
+      </w:r>
+      <w:proofErr w:type="spellEnd"/>
+      <w:r>
+        <w:t xml:space="preserve"> van 0.6 nu </w:t>
+      </w:r>
+      <w:proofErr w:type="spellStart"/>
+      <w:r>
+        <w:t>naar</w:t>
+      </w:r>
+      <w:proofErr w:type="spellEnd"/>
+      <w:r>
+        <w:t xml:space="preserve"> 0.8 </w:t>
+      </w:r>
+      <w:proofErr w:type="spellStart"/>
+      <w:r>
+        <w:t>veranderd</w:t>
+      </w:r>
+      <w:proofErr w:type="spellEnd"/>
+    </w:p>
+    <w:p>
+      <w:r>
+        <w:rPr>
+          <w:noProof/>
+          <w:lang w:val="en-US"/>
+        </w:rPr>
+        <w:drawing>
+          <wp:inline distT="0" distB="0" distL="0" distR="0" wp14:anchorId="3DA167E7" wp14:editId="0AB5B1D3">
+            <wp:extent cx="5943600" cy="3343275"/>
+            <wp:effectExtent l="0" t="0" r="0" b="9525"/>
+            <wp:docPr id="10" name="Picture 10"/>
+            <wp:cNvGraphicFramePr>
+              <a:graphicFrameLocks xmlns:a="http://schemas.openxmlformats.org/drawingml/2006/main" noChangeAspect="1"/>
+            </wp:cNvGraphicFramePr>
+            <a:graphic xmlns:a="http://schemas.openxmlformats.org/drawingml/2006/main">
+              <a:graphicData uri="http://schemas.openxmlformats.org/drawingml/2006/picture">
+                <pic:pic xmlns:pic="http://schemas.openxmlformats.org/drawingml/2006/picture">
+                  <pic:nvPicPr>
+                    <pic:cNvPr id="0" name=""/>
+                    <pic:cNvPicPr/>
+                  </pic:nvPicPr>
+                  <pic:blipFill>
+                    <a:blip r:embed="rId14"/>
+                    <a:stretch>
+                      <a:fillRect/>
+                    </a:stretch>
+                  </pic:blipFill>
+                  <pic:spPr>
+                    <a:xfrm>
+                      <a:off x="0" y="0"/>
+                      <a:ext cx="5943600" cy="3343275"/>
+                    </a:xfrm>
+                    <a:prstGeom prst="rect">
+                      <a:avLst/>
+                    </a:prstGeom>
+                  </pic:spPr>
+                </pic:pic>
+              </a:graphicData>
+            </a:graphic>
+          </wp:inline>
+        </w:drawing>
+      </w:r>
+    </w:p>
+    <w:p>
+      <w:proofErr w:type="spellStart"/>
+      <w:r>
+        <w:t>Waarde</w:t>
+      </w:r>
+      <w:proofErr w:type="spellEnd"/>
+      <w:r>
+        <w:t xml:space="preserve"> is nu 0.7</w:t>
+      </w:r>
+    </w:p>
+    <w:p>
+      <w:bookmarkStart w:id="0" w:name="_GoBack"/>
+      <w:r>
+        <w:rPr>
+          <w:noProof/>
+          <w:lang w:val="en-US"/>
+        </w:rPr>
+        <w:lastRenderedPageBreak/>
+        <w:drawing>
+          <wp:inline distT="0" distB="0" distL="0" distR="0" wp14:anchorId="4D81BCBC" wp14:editId="2315B192">
+            <wp:extent cx="5943600" cy="3343275"/>
+            <wp:effectExtent l="0" t="0" r="0" b="9525"/>
+            <wp:docPr id="11" name="Picture 11"/>
+            <wp:cNvGraphicFramePr>
+              <a:graphicFrameLocks xmlns:a="http://schemas.openxmlformats.org/drawingml/2006/main" noChangeAspect="1"/>
+            </wp:cNvGraphicFramePr>
+            <a:graphic xmlns:a="http://schemas.openxmlformats.org/drawingml/2006/main">
+              <a:graphicData uri="http://schemas.openxmlformats.org/drawingml/2006/picture">
+                <pic:pic xmlns:pic="http://schemas.openxmlformats.org/drawingml/2006/picture">
+                  <pic:nvPicPr>
+                    <pic:cNvPr id="0" name=""/>
+                    <pic:cNvPicPr/>
+                  </pic:nvPicPr>
+                  <pic:blipFill>
+                    <a:blip r:embed="rId15"/>
+                    <a:stretch>
+                      <a:fillRect/>
+                    </a:stretch>
+                  </pic:blipFill>
+                  <pic:spPr>
+                    <a:xfrm>
+                      <a:off x="0" y="0"/>
+                      <a:ext cx="5943600" cy="3343275"/>
+                    </a:xfrm>
+                    <a:prstGeom prst="rect">
+                      <a:avLst/>
+                    </a:prstGeom>
+                  </pic:spPr>
+                </pic:pic>
+              </a:graphicData>
+            </a:graphic>
+          </wp:inline>
+        </w:drawing>
+      </w:r>
+      <w:bookmarkEnd w:id="0"/>
     </w:p>
     <w:sectPr>
       <w:pgSz w:w="12240" w:h="15840"/>

</xml_diff>